<commit_message>
makes minor text amends to CV
</commit_message>
<xml_diff>
--- a/asset/doc/rich-plastow-cv-2023-july-v2.docx
+++ b/asset/doc/rich-plastow-cv-2023-july-v2.docx
@@ -3157,7 +3157,8 @@
       <w:pPr>
         <w:pStyle w:val="body main"/>
         <w:rPr>
-          <w:rStyle w:val="job title"/>
+          <w:sz w:val="24"/>
+          <w:szCs w:val="24"/>
         </w:rPr>
       </w:pPr>
       <w:r>
@@ -3850,7 +3851,7 @@
           <w:rtl w:val="0"/>
           <w:lang w:val="en-US"/>
         </w:rPr>
-        <w:t xml:space="preserve">interior design app with AI, in </w:t>
+        <w:t xml:space="preserve">Interior design app with AI, in </w:t>
       </w:r>
       <w:r>
         <w:rPr>
@@ -4471,11 +4472,13 @@
         <w:t>HIGHLIGHTS</w:t>
       </w:r>
       <w:r>
+        <w:tab/>
+      </w:r>
+      <w:r>
         <w:rPr>
           <w:rFonts w:cs="Arial Unicode MS" w:eastAsia="Arial Unicode MS" w:hint="default"/>
           <w:rtl w:val="0"/>
         </w:rPr>
-        <w:tab/>
         <w:t xml:space="preserve">• </w:t>
       </w:r>
       <w:r>
@@ -4484,117 +4487,71 @@
           <w:rtl w:val="0"/>
           <w:lang w:val="en-US"/>
         </w:rPr>
-        <w:t>Smart TV app for</w:t>
-      </w:r>
-      <w:r>
-        <w:rPr>
-          <w:rStyle w:val="force char 10pt"/>
-          <w:rFonts w:cs="Arial Unicode MS" w:eastAsia="Arial Unicode MS"/>
-          <w:rtl w:val="0"/>
-          <w:lang w:val="en-US"/>
-        </w:rPr>
-        <w:t xml:space="preserve"> </w:t>
-      </w:r>
-      <w:r>
-        <w:rPr>
-          <w:rStyle w:val="Hyperlink.1"/>
-        </w:rPr>
-        <w:fldChar w:fldCharType="begin" w:fldLock="0"/>
-      </w:r>
-      <w:r>
-        <w:rPr>
-          <w:rStyle w:val="Hyperlink.1"/>
-        </w:rPr>
-        <w:instrText xml:space="preserve"> HYPERLINK "https://en.wikipedia.org/wiki/NBCUniversal"</w:instrText>
-      </w:r>
-      <w:r>
-        <w:rPr>
-          <w:rStyle w:val="Hyperlink.1"/>
-        </w:rPr>
-        <w:fldChar w:fldCharType="separate" w:fldLock="0"/>
-      </w:r>
-      <w:r>
-        <w:rPr>
-          <w:rStyle w:val="Hyperlink.1"/>
-          <w:rFonts w:cs="Arial Unicode MS" w:eastAsia="Arial Unicode MS"/>
-          <w:rtl w:val="0"/>
-        </w:rPr>
-        <w:t>NBCUniversal</w:t>
-      </w:r>
-      <w:r>
-        <w:rPr>
-          <w:rStyle w:val="Hyperlink.1"/>
-          <w:rFonts w:cs="Arial Unicode MS" w:eastAsia="Arial Unicode MS" w:hint="default"/>
-          <w:rtl w:val="0"/>
-        </w:rPr>
-        <w:t>’</w:t>
-      </w:r>
-      <w:r>
-        <w:rPr>
-          <w:rStyle w:val="Hyperlink.1"/>
-          <w:rFonts w:cs="Arial Unicode MS" w:eastAsia="Arial Unicode MS"/>
-          <w:rtl w:val="0"/>
-        </w:rPr>
-        <w:t>s</w:t>
-      </w:r>
-      <w:r>
-        <w:rPr/>
-        <w:fldChar w:fldCharType="end" w:fldLock="0"/>
-      </w:r>
-      <w:r>
-        <w:rPr>
-          <w:rStyle w:val="force char 10pt"/>
-          <w:rFonts w:cs="Arial Unicode MS" w:eastAsia="Arial Unicode MS"/>
-          <w:rtl w:val="0"/>
-          <w:lang w:val="en-US"/>
-        </w:rPr>
-        <w:t xml:space="preserve"> </w:t>
-      </w:r>
-      <w:r>
-        <w:rPr>
-          <w:rFonts w:cs="Arial Unicode MS" w:eastAsia="Arial Unicode MS"/>
-          <w:rtl w:val="0"/>
-          <w:lang w:val="en-US"/>
-        </w:rPr>
-        <w:t xml:space="preserve">reality TV channel </w:t>
-      </w:r>
-      <w:r>
-        <w:rPr>
-          <w:rStyle w:val="Hyperlink.1"/>
-        </w:rPr>
-        <w:fldChar w:fldCharType="begin" w:fldLock="0"/>
-      </w:r>
-      <w:r>
-        <w:rPr>
-          <w:rStyle w:val="Hyperlink.1"/>
-        </w:rPr>
-        <w:instrText xml:space="preserve"> HYPERLINK "https://en.wikipedia.org/wiki/Hayu_(service)"</w:instrText>
-      </w:r>
-      <w:r>
-        <w:rPr>
-          <w:rStyle w:val="Hyperlink.1"/>
-        </w:rPr>
-        <w:fldChar w:fldCharType="separate" w:fldLock="0"/>
-      </w:r>
-      <w:r>
-        <w:rPr>
-          <w:rStyle w:val="Hyperlink.1"/>
-          <w:rFonts w:cs="Arial Unicode MS" w:eastAsia="Arial Unicode MS"/>
-          <w:rtl w:val="0"/>
-        </w:rPr>
-        <w:t>hayu,</w:t>
-      </w:r>
-      <w:r>
-        <w:rPr/>
-        <w:fldChar w:fldCharType="end" w:fldLock="0"/>
-      </w:r>
-      <w:r>
-        <w:rPr>
-          <w:rFonts w:cs="Arial Unicode MS" w:eastAsia="Arial Unicode MS"/>
-          <w:rtl w:val="0"/>
-          <w:lang w:val="en-US"/>
-        </w:rPr>
-        <w:t xml:space="preserve"> using </w:t>
+        <w:t xml:space="preserve">An </w:t>
+      </w:r>
+      <w:r>
+        <w:rPr>
+          <w:rFonts w:cs="Arial Unicode MS" w:eastAsia="Arial Unicode MS"/>
+          <w:sz w:val="19"/>
+          <w:szCs w:val="19"/>
+          <w:rtl w:val="0"/>
+          <w:lang w:val="en-US"/>
+        </w:rPr>
+        <w:t>advanced</w:t>
+      </w:r>
+      <w:r>
+        <w:rPr>
+          <w:rFonts w:cs="Arial Unicode MS" w:eastAsia="Arial Unicode MS"/>
+          <w:rtl w:val="0"/>
+          <w:lang w:val="en-US"/>
+        </w:rPr>
+        <w:t xml:space="preserve"> </w:t>
+      </w:r>
+      <w:r>
+        <w:rPr>
+          <w:rStyle w:val="Hyperlink.1"/>
+        </w:rPr>
+        <w:fldChar w:fldCharType="begin" w:fldLock="0"/>
+      </w:r>
+      <w:r>
+        <w:rPr>
+          <w:rStyle w:val="Hyperlink.1"/>
+        </w:rPr>
+        <w:instrText xml:space="preserve"> HYPERLINK "https://en.wikipedia.org/wiki/Multitenancy"</w:instrText>
+      </w:r>
+      <w:r>
+        <w:rPr>
+          <w:rStyle w:val="Hyperlink.1"/>
+        </w:rPr>
+        <w:fldChar w:fldCharType="separate" w:fldLock="0"/>
+      </w:r>
+      <w:r>
+        <w:rPr>
+          <w:rStyle w:val="Hyperlink.1"/>
+          <w:rFonts w:cs="Arial Unicode MS" w:eastAsia="Arial Unicode MS"/>
+          <w:rtl w:val="0"/>
+        </w:rPr>
+        <w:t>multi-tenant</w:t>
+      </w:r>
+      <w:r>
+        <w:rPr/>
+        <w:fldChar w:fldCharType="end" w:fldLock="0"/>
+      </w:r>
+      <w:r>
+        <w:rPr>
+          <w:rFonts w:cs="Arial Unicode MS" w:eastAsia="Arial Unicode MS"/>
+          <w:rtl w:val="0"/>
+          <w:lang w:val="en-US"/>
+        </w:rPr>
+        <w:t xml:space="preserve"> streaming TV website, built with</w:t>
+      </w:r>
+      <w:r>
+        <w:rPr>
+          <w:rFonts w:cs="Arial Unicode MS" w:eastAsia="Arial Unicode MS"/>
+          <w:rtl w:val="0"/>
+          <w:lang w:val="en-US"/>
+        </w:rPr>
+        <w:t xml:space="preserve"> </w:t>
       </w:r>
       <w:r>
         <w:rPr>
@@ -4630,35 +4587,42 @@
         <w:rPr>
           <w:rFonts w:cs="Arial Unicode MS" w:eastAsia="Arial Unicode MS"/>
           <w:rtl w:val="0"/>
-          <w:lang w:val="en-US"/>
-        </w:rPr>
-        <w:t xml:space="preserve"> and </w:t>
-      </w:r>
-      <w:r>
-        <w:rPr>
-          <w:rStyle w:val="Hyperlink.1"/>
-        </w:rPr>
-        <w:fldChar w:fldCharType="begin" w:fldLock="0"/>
-      </w:r>
-      <w:r>
-        <w:rPr>
-          <w:rStyle w:val="Hyperlink.1"/>
-        </w:rPr>
-        <w:instrText xml:space="preserve"> HYPERLINK "https://en.wikipedia.org/wiki/React_(JavaScript_library)"</w:instrText>
-      </w:r>
-      <w:r>
-        <w:rPr>
-          <w:rStyle w:val="Hyperlink.1"/>
-        </w:rPr>
-        <w:fldChar w:fldCharType="separate" w:fldLock="0"/>
-      </w:r>
-      <w:r>
-        <w:rPr>
-          <w:rStyle w:val="Hyperlink.1"/>
-          <w:rFonts w:cs="Arial Unicode MS" w:eastAsia="Arial Unicode MS"/>
-          <w:rtl w:val="0"/>
-        </w:rPr>
-        <w:t>React</w:t>
+        </w:rPr>
+        <w:t xml:space="preserve"> </w:t>
+      </w:r>
+      <w:r>
+        <w:rPr>
+          <w:rFonts w:cs="Arial Unicode MS" w:eastAsia="Arial Unicode MS"/>
+          <w:rtl w:val="0"/>
+          <w:lang w:val="en-US"/>
+        </w:rPr>
+        <w:t xml:space="preserve">and </w:t>
+      </w:r>
+      <w:r>
+        <w:rPr>
+          <w:rStyle w:val="Hyperlink.1"/>
+        </w:rPr>
+        <w:fldChar w:fldCharType="begin" w:fldLock="0"/>
+      </w:r>
+      <w:r>
+        <w:rPr>
+          <w:rStyle w:val="Hyperlink.1"/>
+        </w:rPr>
+        <w:instrText xml:space="preserve"> HYPERLINK "https://www.gatsbyjs.com/"</w:instrText>
+      </w:r>
+      <w:r>
+        <w:rPr>
+          <w:rStyle w:val="Hyperlink.1"/>
+        </w:rPr>
+        <w:fldChar w:fldCharType="separate" w:fldLock="0"/>
+      </w:r>
+      <w:r>
+        <w:rPr>
+          <w:rStyle w:val="Hyperlink.1"/>
+          <w:rFonts w:cs="Arial Unicode MS" w:eastAsia="Arial Unicode MS"/>
+          <w:rtl w:val="0"/>
+        </w:rPr>
+        <w:t>Gatsby</w:t>
       </w:r>
       <w:r>
         <w:rPr/>
@@ -4676,122 +4640,176 @@
       <w:r>
         <w:rPr>
           <w:rtl w:val="0"/>
-          <w:lang w:val="en-US"/>
-        </w:rPr>
-        <w:t xml:space="preserve">An </w:t>
-      </w:r>
-      <w:r>
-        <w:rPr>
-          <w:sz w:val="19"/>
-          <w:szCs w:val="19"/>
-          <w:rtl w:val="0"/>
-          <w:lang w:val="en-US"/>
-        </w:rPr>
-        <w:t>advanced</w:t>
-      </w:r>
-      <w:r>
-        <w:rPr>
-          <w:rtl w:val="0"/>
-          <w:lang w:val="en-US"/>
-        </w:rPr>
-        <w:t xml:space="preserve"> </w:t>
-      </w:r>
-      <w:r>
-        <w:rPr>
-          <w:rStyle w:val="Hyperlink.1"/>
-        </w:rPr>
-        <w:fldChar w:fldCharType="begin" w:fldLock="0"/>
-      </w:r>
-      <w:r>
-        <w:rPr>
-          <w:rStyle w:val="Hyperlink.1"/>
-        </w:rPr>
-        <w:instrText xml:space="preserve"> HYPERLINK "https://en.wikipedia.org/wiki/Multitenancy"</w:instrText>
-      </w:r>
-      <w:r>
-        <w:rPr>
-          <w:rStyle w:val="Hyperlink.1"/>
-        </w:rPr>
-        <w:fldChar w:fldCharType="separate" w:fldLock="0"/>
-      </w:r>
-      <w:r>
-        <w:rPr>
-          <w:rStyle w:val="Hyperlink.1"/>
-          <w:rtl w:val="0"/>
-        </w:rPr>
-        <w:t>multi-tenant</w:t>
-      </w:r>
-      <w:r>
-        <w:rPr/>
-        <w:fldChar w:fldCharType="end" w:fldLock="0"/>
-      </w:r>
-      <w:r>
-        <w:rPr>
-          <w:rtl w:val="0"/>
-          <w:lang w:val="en-US"/>
-        </w:rPr>
-        <w:t xml:space="preserve"> streaming TV website, built with </w:t>
-      </w:r>
-      <w:r>
-        <w:rPr>
-          <w:rStyle w:val="Hyperlink.1"/>
-        </w:rPr>
-        <w:fldChar w:fldCharType="begin" w:fldLock="0"/>
-      </w:r>
-      <w:r>
-        <w:rPr>
-          <w:rStyle w:val="Hyperlink.1"/>
-        </w:rPr>
-        <w:instrText xml:space="preserve"> HYPERLINK "https://en.wikipedia.org/wiki/TypeScript"</w:instrText>
-      </w:r>
-      <w:r>
-        <w:rPr>
-          <w:rStyle w:val="Hyperlink.1"/>
-        </w:rPr>
-        <w:fldChar w:fldCharType="separate" w:fldLock="0"/>
-      </w:r>
-      <w:r>
-        <w:rPr>
-          <w:rStyle w:val="Hyperlink.1"/>
-          <w:rtl w:val="0"/>
-        </w:rPr>
-        <w:t>TypeScript</w:t>
-      </w:r>
-      <w:r>
-        <w:rPr/>
-        <w:fldChar w:fldCharType="end" w:fldLock="0"/>
-      </w:r>
-      <w:r>
-        <w:rPr>
-          <w:rtl w:val="0"/>
-          <w:lang w:val="en-US"/>
-        </w:rPr>
-        <w:t xml:space="preserve"> and </w:t>
-      </w:r>
-      <w:r>
-        <w:rPr>
-          <w:rStyle w:val="Hyperlink.1"/>
-        </w:rPr>
-        <w:fldChar w:fldCharType="begin" w:fldLock="0"/>
-      </w:r>
-      <w:r>
-        <w:rPr>
-          <w:rStyle w:val="Hyperlink.1"/>
-        </w:rPr>
-        <w:instrText xml:space="preserve"> HYPERLINK "https://www.gatsbyjs.com/"</w:instrText>
-      </w:r>
-      <w:r>
-        <w:rPr>
-          <w:rStyle w:val="Hyperlink.1"/>
-        </w:rPr>
-        <w:fldChar w:fldCharType="separate" w:fldLock="0"/>
-      </w:r>
-      <w:r>
-        <w:rPr>
-          <w:rStyle w:val="Hyperlink.1"/>
-          <w:rtl w:val="0"/>
-        </w:rPr>
-        <w:t>Gatsby</w:t>
+        </w:rPr>
+        <w:t>Smart TV app for</w:t>
+      </w:r>
+      <w:r>
+        <w:rPr>
+          <w:sz w:val="20"/>
+          <w:szCs w:val="20"/>
+          <w:rtl w:val="0"/>
+          <w:lang w:val="en-US"/>
+        </w:rPr>
+        <w:t xml:space="preserve"> </w:t>
+      </w:r>
+      <w:r>
+        <w:rPr>
+          <w:rStyle w:val="Hyperlink.1"/>
+        </w:rPr>
+        <w:fldChar w:fldCharType="begin" w:fldLock="0"/>
+      </w:r>
+      <w:r>
+        <w:rPr>
+          <w:rStyle w:val="Hyperlink.1"/>
+        </w:rPr>
+        <w:instrText xml:space="preserve"> HYPERLINK "https://en.wikipedia.org/wiki/NBCUniversal"</w:instrText>
+      </w:r>
+      <w:r>
+        <w:rPr>
+          <w:rStyle w:val="Hyperlink.1"/>
+        </w:rPr>
+        <w:fldChar w:fldCharType="separate" w:fldLock="0"/>
+      </w:r>
+      <w:r>
+        <w:rPr>
+          <w:rStyle w:val="Hyperlink.1"/>
+          <w:rtl w:val="0"/>
+        </w:rPr>
+        <w:t>NBCUniversal</w:t>
+      </w:r>
+      <w:r>
+        <w:rPr>
+          <w:rStyle w:val="Hyperlink.1"/>
+          <w:rtl w:val="0"/>
+        </w:rPr>
+        <w:t>’</w:t>
+      </w:r>
+      <w:r>
+        <w:rPr>
+          <w:rStyle w:val="Hyperlink.1"/>
+          <w:rtl w:val="0"/>
+        </w:rPr>
+        <w:t>s</w:t>
+      </w:r>
+      <w:r>
+        <w:rPr/>
+        <w:fldChar w:fldCharType="end" w:fldLock="0"/>
+      </w:r>
+      <w:r>
+        <w:rPr>
+          <w:sz w:val="20"/>
+          <w:szCs w:val="20"/>
+          <w:rtl w:val="0"/>
+          <w:lang w:val="en-US"/>
+        </w:rPr>
+        <w:t xml:space="preserve"> </w:t>
+      </w:r>
+      <w:r>
+        <w:rPr>
+          <w:rtl w:val="0"/>
+        </w:rPr>
+        <w:t xml:space="preserve">reality TV channel </w:t>
+      </w:r>
+      <w:r>
+        <w:rPr>
+          <w:rStyle w:val="Hyperlink.1"/>
+        </w:rPr>
+        <w:fldChar w:fldCharType="begin" w:fldLock="0"/>
+      </w:r>
+      <w:r>
+        <w:rPr>
+          <w:rStyle w:val="Hyperlink.1"/>
+        </w:rPr>
+        <w:instrText xml:space="preserve"> HYPERLINK "https://en.wikipedia.org/wiki/Hayu_(service)"</w:instrText>
+      </w:r>
+      <w:r>
+        <w:rPr>
+          <w:rStyle w:val="Hyperlink.1"/>
+        </w:rPr>
+        <w:fldChar w:fldCharType="separate" w:fldLock="0"/>
+      </w:r>
+      <w:r>
+        <w:rPr>
+          <w:rStyle w:val="Hyperlink.1"/>
+          <w:rtl w:val="0"/>
+        </w:rPr>
+        <w:t>hayu,</w:t>
+      </w:r>
+      <w:r>
+        <w:rPr/>
+        <w:fldChar w:fldCharType="end" w:fldLock="0"/>
+      </w:r>
+      <w:r>
+        <w:rPr>
+          <w:rtl w:val="0"/>
+        </w:rPr>
+        <w:t xml:space="preserve"> using </w:t>
+      </w:r>
+      <w:r>
+        <w:rPr>
+          <w:rStyle w:val="Hyperlink.1"/>
+        </w:rPr>
+        <w:fldChar w:fldCharType="begin" w:fldLock="0"/>
+      </w:r>
+      <w:r>
+        <w:rPr>
+          <w:rStyle w:val="Hyperlink.1"/>
+        </w:rPr>
+        <w:instrText xml:space="preserve"> HYPERLINK "https://en.wikipedia.org/wiki/NodeJS"</w:instrText>
+      </w:r>
+      <w:r>
+        <w:rPr>
+          <w:rStyle w:val="Hyperlink.1"/>
+        </w:rPr>
+        <w:fldChar w:fldCharType="separate" w:fldLock="0"/>
+      </w:r>
+      <w:r>
+        <w:rPr>
+          <w:rStyle w:val="Hyperlink.1"/>
+          <w:rtl w:val="0"/>
+        </w:rPr>
+        <w:t>Node</w:t>
+      </w:r>
+      <w:r>
+        <w:rPr/>
+        <w:fldChar w:fldCharType="end" w:fldLock="0"/>
+      </w:r>
+      <w:r>
+        <w:rPr>
+          <w:rtl w:val="0"/>
+        </w:rPr>
+        <w:t xml:space="preserve"> </w:t>
+      </w:r>
+      <w:r>
+        <w:rPr>
+          <w:rtl w:val="0"/>
+        </w:rPr>
+        <w:t xml:space="preserve">and </w:t>
+      </w:r>
+      <w:r>
+        <w:rPr>
+          <w:rStyle w:val="Hyperlink.1"/>
+        </w:rPr>
+        <w:fldChar w:fldCharType="begin" w:fldLock="0"/>
+      </w:r>
+      <w:r>
+        <w:rPr>
+          <w:rStyle w:val="Hyperlink.1"/>
+        </w:rPr>
+        <w:instrText xml:space="preserve"> HYPERLINK "https://en.wikipedia.org/wiki/React_(JavaScript_library)"</w:instrText>
+      </w:r>
+      <w:r>
+        <w:rPr>
+          <w:rStyle w:val="Hyperlink.1"/>
+        </w:rPr>
+        <w:fldChar w:fldCharType="separate" w:fldLock="0"/>
+      </w:r>
+      <w:r>
+        <w:rPr>
+          <w:rStyle w:val="Hyperlink.1"/>
+          <w:rtl w:val="0"/>
+        </w:rPr>
+        <w:t>React</w:t>
       </w:r>
       <w:r>
         <w:rPr/>
@@ -4814,35 +4832,33 @@
           <w:rtl w:val="0"/>
           <w:lang w:val="en-US"/>
         </w:rPr>
-        <w:t>Multi-tenant s</w:t>
-      </w:r>
-      <w:r>
-        <w:rPr>
-          <w:rtl w:val="0"/>
-          <w:lang w:val="en-US"/>
-        </w:rPr>
-        <w:t xml:space="preserve">treaming TV </w:t>
-      </w:r>
-      <w:r>
-        <w:rPr>
-          <w:rtl w:val="0"/>
-          <w:lang w:val="en-US"/>
-        </w:rPr>
-        <w:t>s</w:t>
-      </w:r>
-      <w:r>
-        <w:rPr>
-          <w:rtl w:val="0"/>
-          <w:lang w:val="en-US"/>
-        </w:rPr>
-        <w:t>ite</w:t>
-      </w:r>
-      <w:r>
-        <w:rPr>
-          <w:rtl w:val="0"/>
-          <w:lang w:val="en-US"/>
-        </w:rPr>
-        <w:t xml:space="preserve"> with admin dashboard, in </w:t>
+        <w:t>C</w:t>
+      </w:r>
+      <w:r>
+        <w:rPr>
+          <w:rtl w:val="0"/>
+        </w:rPr>
+        <w:t xml:space="preserve">ontent management </w:t>
+      </w:r>
+      <w:r>
+        <w:rPr>
+          <w:rtl w:val="0"/>
+          <w:lang w:val="en-US"/>
+        </w:rPr>
+        <w:t xml:space="preserve">admin dashboard for streaming </w:t>
+      </w:r>
+      <w:r>
+        <w:rPr>
+          <w:rtl w:val="0"/>
+        </w:rPr>
+        <w:t>TV</w:t>
+      </w:r>
+      <w:r>
+        <w:rPr>
+          <w:rtl w:val="0"/>
+          <w:lang w:val="en-US"/>
+        </w:rPr>
+        <w:t xml:space="preserve">, in </w:t>
       </w:r>
       <w:r>
         <w:rPr>
@@ -4935,7 +4951,8 @@
       <w:pPr>
         <w:pStyle w:val="body main"/>
         <w:rPr>
-          <w:rStyle w:val="job title"/>
+          <w:sz w:val="24"/>
+          <w:szCs w:val="24"/>
         </w:rPr>
       </w:pPr>
       <w:r>
@@ -8846,8 +8863,9 @@
       </w:r>
       <w:r>
         <w:rPr>
-          <w:rStyle w:val="force char 10pt"/>
-          <w:rFonts w:cs="Arial Unicode MS" w:eastAsia="Arial Unicode MS"/>
+          <w:rFonts w:cs="Arial Unicode MS" w:eastAsia="Arial Unicode MS"/>
+          <w:sz w:val="20"/>
+          <w:szCs w:val="20"/>
           <w:rtl w:val="0"/>
           <w:lang w:val="en-US"/>
         </w:rPr>
@@ -8939,8 +8957,9 @@
       </w:r>
       <w:r>
         <w:rPr>
-          <w:rStyle w:val="force char 10pt"/>
-          <w:rFonts w:cs="Arial Unicode MS" w:eastAsia="Arial Unicode MS"/>
+          <w:rFonts w:cs="Arial Unicode MS" w:eastAsia="Arial Unicode MS"/>
+          <w:sz w:val="20"/>
+          <w:szCs w:val="20"/>
           <w:rtl w:val="0"/>
           <w:lang w:val="en-US"/>
         </w:rPr>
@@ -9921,8 +9940,9 @@
       </w:r>
       <w:r>
         <w:rPr>
-          <w:rStyle w:val="force char 10pt"/>
-          <w:rFonts w:cs="Arial Unicode MS" w:eastAsia="Arial Unicode MS"/>
+          <w:rFonts w:cs="Arial Unicode MS" w:eastAsia="Arial Unicode MS"/>
+          <w:sz w:val="20"/>
+          <w:szCs w:val="20"/>
           <w:rtl w:val="0"/>
           <w:lang w:val="en-US"/>
         </w:rPr>
@@ -9941,8 +9961,9 @@
       </w:r>
       <w:r>
         <w:rPr>
-          <w:rStyle w:val="force char 10pt"/>
-          <w:rFonts w:cs="Arial Unicode MS" w:eastAsia="Arial Unicode MS"/>
+          <w:rFonts w:cs="Arial Unicode MS" w:eastAsia="Arial Unicode MS"/>
+          <w:sz w:val="20"/>
+          <w:szCs w:val="20"/>
           <w:rtl w:val="0"/>
           <w:lang w:val="en-US"/>
         </w:rPr>
@@ -9980,8 +10001,9 @@
       </w:r>
       <w:r>
         <w:rPr>
-          <w:rStyle w:val="force char 10pt"/>
-          <w:rFonts w:cs="Arial Unicode MS" w:eastAsia="Arial Unicode MS"/>
+          <w:rFonts w:cs="Arial Unicode MS" w:eastAsia="Arial Unicode MS"/>
+          <w:sz w:val="20"/>
+          <w:szCs w:val="20"/>
           <w:rtl w:val="0"/>
           <w:lang w:val="en-US"/>
         </w:rPr>
@@ -10000,8 +10022,9 @@
       </w:r>
       <w:r>
         <w:rPr>
-          <w:rStyle w:val="force char 10pt"/>
-          <w:rFonts w:cs="Arial Unicode MS" w:eastAsia="Arial Unicode MS"/>
+          <w:rFonts w:cs="Arial Unicode MS" w:eastAsia="Arial Unicode MS"/>
+          <w:sz w:val="20"/>
+          <w:szCs w:val="20"/>
           <w:rtl w:val="0"/>
           <w:lang w:val="en-US"/>
         </w:rPr>
@@ -10039,8 +10062,9 @@
       </w:r>
       <w:r>
         <w:rPr>
-          <w:rStyle w:val="force char 10pt"/>
-          <w:rFonts w:cs="Arial Unicode MS" w:eastAsia="Arial Unicode MS"/>
+          <w:rFonts w:cs="Arial Unicode MS" w:eastAsia="Arial Unicode MS"/>
+          <w:sz w:val="20"/>
+          <w:szCs w:val="20"/>
           <w:rtl w:val="0"/>
           <w:lang w:val="en-US"/>
         </w:rPr>
@@ -10059,8 +10083,9 @@
       </w:r>
       <w:r>
         <w:rPr>
-          <w:rStyle w:val="force char 10pt"/>
-          <w:rFonts w:cs="Arial Unicode MS" w:eastAsia="Arial Unicode MS"/>
+          <w:rFonts w:cs="Arial Unicode MS" w:eastAsia="Arial Unicode MS"/>
+          <w:sz w:val="20"/>
+          <w:szCs w:val="20"/>
           <w:rtl w:val="0"/>
           <w:lang w:val="en-US"/>
         </w:rPr>
@@ -10098,8 +10123,9 @@
       </w:r>
       <w:r>
         <w:rPr>
-          <w:rStyle w:val="force char 10pt"/>
-          <w:rFonts w:cs="Arial Unicode MS" w:eastAsia="Arial Unicode MS"/>
+          <w:rFonts w:cs="Arial Unicode MS" w:eastAsia="Arial Unicode MS"/>
+          <w:sz w:val="20"/>
+          <w:szCs w:val="20"/>
           <w:rtl w:val="0"/>
           <w:lang w:val="en-US"/>
         </w:rPr>
@@ -10118,8 +10144,9 @@
       </w:r>
       <w:r>
         <w:rPr>
-          <w:rStyle w:val="force char 10pt"/>
-          <w:rFonts w:cs="Arial Unicode MS" w:eastAsia="Arial Unicode MS"/>
+          <w:rFonts w:cs="Arial Unicode MS" w:eastAsia="Arial Unicode MS"/>
+          <w:sz w:val="20"/>
+          <w:szCs w:val="20"/>
           <w:rtl w:val="0"/>
           <w:lang w:val="en-US"/>
         </w:rPr>
@@ -10157,8 +10184,9 @@
       </w:r>
       <w:r>
         <w:rPr>
-          <w:rStyle w:val="force char 10pt"/>
-          <w:rFonts w:cs="Arial Unicode MS" w:eastAsia="Arial Unicode MS"/>
+          <w:rFonts w:cs="Arial Unicode MS" w:eastAsia="Arial Unicode MS"/>
+          <w:sz w:val="20"/>
+          <w:szCs w:val="20"/>
           <w:rtl w:val="0"/>
           <w:lang w:val="en-US"/>
         </w:rPr>
@@ -10177,8 +10205,9 @@
       </w:r>
       <w:r>
         <w:rPr>
-          <w:rStyle w:val="force char 10pt"/>
-          <w:rFonts w:cs="Arial Unicode MS" w:eastAsia="Arial Unicode MS"/>
+          <w:rFonts w:cs="Arial Unicode MS" w:eastAsia="Arial Unicode MS"/>
+          <w:sz w:val="20"/>
+          <w:szCs w:val="20"/>
           <w:rtl w:val="0"/>
           <w:lang w:val="en-US"/>
         </w:rPr>
@@ -10216,8 +10245,9 @@
       </w:r>
       <w:r>
         <w:rPr>
-          <w:rStyle w:val="force char 10pt"/>
-          <w:rFonts w:cs="Arial Unicode MS" w:eastAsia="Arial Unicode MS"/>
+          <w:rFonts w:cs="Arial Unicode MS" w:eastAsia="Arial Unicode MS"/>
+          <w:sz w:val="20"/>
+          <w:szCs w:val="20"/>
           <w:rtl w:val="0"/>
           <w:lang w:val="en-US"/>
         </w:rPr>
@@ -10256,8 +10286,9 @@
       </w:r>
       <w:r>
         <w:rPr>
-          <w:rStyle w:val="force char 10pt"/>
-          <w:rFonts w:cs="Arial Unicode MS" w:eastAsia="Arial Unicode MS"/>
+          <w:rFonts w:cs="Arial Unicode MS" w:eastAsia="Arial Unicode MS"/>
+          <w:sz w:val="20"/>
+          <w:szCs w:val="20"/>
           <w:rtl w:val="0"/>
           <w:lang w:val="en-US"/>
         </w:rPr>
@@ -10276,8 +10307,9 @@
       </w:r>
       <w:r>
         <w:rPr>
-          <w:rStyle w:val="force char 10pt"/>
-          <w:rFonts w:cs="Arial Unicode MS" w:eastAsia="Arial Unicode MS"/>
+          <w:rFonts w:cs="Arial Unicode MS" w:eastAsia="Arial Unicode MS"/>
+          <w:sz w:val="20"/>
+          <w:szCs w:val="20"/>
           <w:rtl w:val="0"/>
           <w:lang w:val="en-US"/>
         </w:rPr>
@@ -10315,8 +10347,9 @@
       </w:r>
       <w:r>
         <w:rPr>
-          <w:rStyle w:val="force char 10pt"/>
-          <w:rFonts w:cs="Arial Unicode MS" w:eastAsia="Arial Unicode MS"/>
+          <w:rFonts w:cs="Arial Unicode MS" w:eastAsia="Arial Unicode MS"/>
+          <w:sz w:val="20"/>
+          <w:szCs w:val="20"/>
           <w:rtl w:val="0"/>
           <w:lang w:val="en-US"/>
         </w:rPr>
@@ -10335,8 +10368,9 @@
       </w:r>
       <w:r>
         <w:rPr>
-          <w:rStyle w:val="force char 10pt"/>
-          <w:rFonts w:cs="Arial Unicode MS" w:eastAsia="Arial Unicode MS"/>
+          <w:rFonts w:cs="Arial Unicode MS" w:eastAsia="Arial Unicode MS"/>
+          <w:sz w:val="20"/>
+          <w:szCs w:val="20"/>
           <w:rtl w:val="0"/>
           <w:lang w:val="en-US"/>
         </w:rPr>
@@ -10374,8 +10408,9 @@
       </w:r>
       <w:r>
         <w:rPr>
-          <w:rStyle w:val="force char 10pt"/>
-          <w:rFonts w:cs="Arial Unicode MS" w:eastAsia="Arial Unicode MS"/>
+          <w:rFonts w:cs="Arial Unicode MS" w:eastAsia="Arial Unicode MS"/>
+          <w:sz w:val="20"/>
+          <w:szCs w:val="20"/>
           <w:rtl w:val="0"/>
           <w:lang w:val="en-US"/>
         </w:rPr>
@@ -10394,8 +10429,9 @@
       </w:r>
       <w:r>
         <w:rPr>
-          <w:rStyle w:val="force char 10pt"/>
-          <w:rFonts w:cs="Arial Unicode MS" w:eastAsia="Arial Unicode MS"/>
+          <w:rFonts w:cs="Arial Unicode MS" w:eastAsia="Arial Unicode MS"/>
+          <w:sz w:val="20"/>
+          <w:szCs w:val="20"/>
           <w:rtl w:val="0"/>
           <w:lang w:val="en-US"/>
         </w:rPr>
@@ -10433,8 +10469,9 @@
       </w:r>
       <w:r>
         <w:rPr>
-          <w:rStyle w:val="force char 10pt"/>
-          <w:rFonts w:cs="Arial Unicode MS" w:eastAsia="Arial Unicode MS"/>
+          <w:rFonts w:cs="Arial Unicode MS" w:eastAsia="Arial Unicode MS"/>
+          <w:sz w:val="20"/>
+          <w:szCs w:val="20"/>
           <w:rtl w:val="0"/>
           <w:lang w:val="en-US"/>
         </w:rPr>
@@ -10453,8 +10490,9 @@
       </w:r>
       <w:r>
         <w:rPr>
-          <w:rStyle w:val="force char 10pt"/>
-          <w:rFonts w:cs="Arial Unicode MS" w:eastAsia="Arial Unicode MS"/>
+          <w:rFonts w:cs="Arial Unicode MS" w:eastAsia="Arial Unicode MS"/>
+          <w:sz w:val="20"/>
+          <w:szCs w:val="20"/>
           <w:rtl w:val="0"/>
           <w:lang w:val="en-US"/>
         </w:rPr>
@@ -10492,8 +10530,9 @@
       </w:r>
       <w:r>
         <w:rPr>
-          <w:rStyle w:val="force char 10pt"/>
-          <w:rFonts w:cs="Arial Unicode MS" w:eastAsia="Arial Unicode MS"/>
+          <w:rFonts w:cs="Arial Unicode MS" w:eastAsia="Arial Unicode MS"/>
+          <w:sz w:val="20"/>
+          <w:szCs w:val="20"/>
           <w:rtl w:val="0"/>
           <w:lang w:val="en-US"/>
         </w:rPr>
@@ -10512,8 +10551,9 @@
       </w:r>
       <w:r>
         <w:rPr>
-          <w:rStyle w:val="force char 10pt"/>
-          <w:rFonts w:cs="Arial Unicode MS" w:eastAsia="Arial Unicode MS"/>
+          <w:rFonts w:cs="Arial Unicode MS" w:eastAsia="Arial Unicode MS"/>
+          <w:sz w:val="20"/>
+          <w:szCs w:val="20"/>
           <w:rtl w:val="0"/>
           <w:lang w:val="en-US"/>
         </w:rPr>
@@ -10551,8 +10591,9 @@
       </w:r>
       <w:r>
         <w:rPr>
-          <w:rStyle w:val="force char 10pt"/>
-          <w:rFonts w:cs="Arial Unicode MS" w:eastAsia="Arial Unicode MS"/>
+          <w:rFonts w:cs="Arial Unicode MS" w:eastAsia="Arial Unicode MS"/>
+          <w:sz w:val="20"/>
+          <w:szCs w:val="20"/>
           <w:rtl w:val="0"/>
           <w:lang w:val="en-US"/>
         </w:rPr>
@@ -10571,8 +10612,9 @@
       </w:r>
       <w:r>
         <w:rPr>
-          <w:rStyle w:val="force char 10pt"/>
-          <w:rFonts w:cs="Arial Unicode MS" w:eastAsia="Arial Unicode MS"/>
+          <w:rFonts w:cs="Arial Unicode MS" w:eastAsia="Arial Unicode MS"/>
+          <w:sz w:val="20"/>
+          <w:szCs w:val="20"/>
           <w:rtl w:val="0"/>
           <w:lang w:val="en-US"/>
         </w:rPr>
@@ -10610,8 +10652,9 @@
       </w:r>
       <w:r>
         <w:rPr>
-          <w:rStyle w:val="force char 10pt"/>
-          <w:rFonts w:cs="Arial Unicode MS" w:eastAsia="Arial Unicode MS"/>
+          <w:rFonts w:cs="Arial Unicode MS" w:eastAsia="Arial Unicode MS"/>
+          <w:sz w:val="20"/>
+          <w:szCs w:val="20"/>
           <w:rtl w:val="0"/>
           <w:lang w:val="en-US"/>
         </w:rPr>
@@ -10630,8 +10673,9 @@
       </w:r>
       <w:r>
         <w:rPr>
-          <w:rStyle w:val="force char 10pt"/>
-          <w:rFonts w:cs="Arial Unicode MS" w:eastAsia="Arial Unicode MS"/>
+          <w:rFonts w:cs="Arial Unicode MS" w:eastAsia="Arial Unicode MS"/>
+          <w:sz w:val="20"/>
+          <w:szCs w:val="20"/>
           <w:rtl w:val="0"/>
           <w:lang w:val="en-US"/>
         </w:rPr>
@@ -10672,7 +10716,8 @@
       <w:pPr>
         <w:pStyle w:val="clients"/>
         <w:rPr>
-          <w:rStyle w:val="force char 10pt"/>
+          <w:sz w:val="20"/>
+          <w:szCs w:val="20"/>
         </w:rPr>
       </w:pPr>
       <w:r>
@@ -10707,8 +10752,9 @@
       </w:r>
       <w:r>
         <w:rPr>
-          <w:rStyle w:val="force char 10pt"/>
-          <w:rFonts w:cs="Arial Unicode MS" w:eastAsia="Arial Unicode MS"/>
+          <w:rFonts w:cs="Arial Unicode MS" w:eastAsia="Arial Unicode MS"/>
+          <w:sz w:val="20"/>
+          <w:szCs w:val="20"/>
           <w:rtl w:val="0"/>
           <w:lang w:val="en-US"/>
         </w:rPr>
@@ -10727,8 +10773,9 @@
       </w:r>
       <w:r>
         <w:rPr>
-          <w:rStyle w:val="force char 10pt"/>
-          <w:rFonts w:cs="Arial Unicode MS" w:eastAsia="Arial Unicode MS"/>
+          <w:rFonts w:cs="Arial Unicode MS" w:eastAsia="Arial Unicode MS"/>
+          <w:sz w:val="20"/>
+          <w:szCs w:val="20"/>
           <w:rtl w:val="0"/>
           <w:lang w:val="en-US"/>
         </w:rPr>
@@ -10766,8 +10813,9 @@
       </w:r>
       <w:r>
         <w:rPr>
-          <w:rStyle w:val="force char 10pt"/>
-          <w:rFonts w:cs="Arial Unicode MS" w:eastAsia="Arial Unicode MS"/>
+          <w:rFonts w:cs="Arial Unicode MS" w:eastAsia="Arial Unicode MS"/>
+          <w:sz w:val="20"/>
+          <w:szCs w:val="20"/>
           <w:rtl w:val="0"/>
           <w:lang w:val="en-US"/>
         </w:rPr>
@@ -10786,8 +10834,9 @@
       </w:r>
       <w:r>
         <w:rPr>
-          <w:rStyle w:val="force char 10pt"/>
-          <w:rFonts w:cs="Arial Unicode MS" w:eastAsia="Arial Unicode MS"/>
+          <w:rFonts w:cs="Arial Unicode MS" w:eastAsia="Arial Unicode MS"/>
+          <w:sz w:val="20"/>
+          <w:szCs w:val="20"/>
           <w:rtl w:val="0"/>
           <w:lang w:val="en-US"/>
         </w:rPr>
@@ -10825,8 +10874,9 @@
       </w:r>
       <w:r>
         <w:rPr>
-          <w:rStyle w:val="force char 10pt"/>
-          <w:rFonts w:cs="Arial Unicode MS" w:eastAsia="Arial Unicode MS"/>
+          <w:rFonts w:cs="Arial Unicode MS" w:eastAsia="Arial Unicode MS"/>
+          <w:sz w:val="20"/>
+          <w:szCs w:val="20"/>
           <w:rtl w:val="0"/>
           <w:lang w:val="en-US"/>
         </w:rPr>
@@ -10845,8 +10895,9 @@
       </w:r>
       <w:r>
         <w:rPr>
-          <w:rStyle w:val="force char 10pt"/>
-          <w:rFonts w:cs="Arial Unicode MS" w:eastAsia="Arial Unicode MS"/>
+          <w:rFonts w:cs="Arial Unicode MS" w:eastAsia="Arial Unicode MS"/>
+          <w:sz w:val="20"/>
+          <w:szCs w:val="20"/>
           <w:rtl w:val="0"/>
           <w:lang w:val="en-US"/>
         </w:rPr>
@@ -10884,8 +10935,9 @@
       </w:r>
       <w:r>
         <w:rPr>
-          <w:rStyle w:val="force char 10pt"/>
-          <w:rFonts w:cs="Arial Unicode MS" w:eastAsia="Arial Unicode MS"/>
+          <w:rFonts w:cs="Arial Unicode MS" w:eastAsia="Arial Unicode MS"/>
+          <w:sz w:val="20"/>
+          <w:szCs w:val="20"/>
           <w:rtl w:val="0"/>
           <w:lang w:val="en-US"/>
         </w:rPr>
@@ -10904,8 +10956,9 @@
       </w:r>
       <w:r>
         <w:rPr>
-          <w:rStyle w:val="force char 10pt"/>
-          <w:rFonts w:cs="Arial Unicode MS" w:eastAsia="Arial Unicode MS"/>
+          <w:rFonts w:cs="Arial Unicode MS" w:eastAsia="Arial Unicode MS"/>
+          <w:sz w:val="20"/>
+          <w:szCs w:val="20"/>
           <w:rtl w:val="0"/>
           <w:lang w:val="en-US"/>
         </w:rPr>
@@ -10943,8 +10996,9 @@
       </w:r>
       <w:r>
         <w:rPr>
-          <w:rStyle w:val="force char 10pt"/>
-          <w:rFonts w:cs="Arial Unicode MS" w:eastAsia="Arial Unicode MS"/>
+          <w:rFonts w:cs="Arial Unicode MS" w:eastAsia="Arial Unicode MS"/>
+          <w:sz w:val="20"/>
+          <w:szCs w:val="20"/>
           <w:rtl w:val="0"/>
           <w:lang w:val="en-US"/>
         </w:rPr>
@@ -10963,8 +11017,9 @@
       </w:r>
       <w:r>
         <w:rPr>
-          <w:rStyle w:val="force char 10pt"/>
-          <w:rFonts w:cs="Arial Unicode MS" w:eastAsia="Arial Unicode MS"/>
+          <w:rFonts w:cs="Arial Unicode MS" w:eastAsia="Arial Unicode MS"/>
+          <w:sz w:val="20"/>
+          <w:szCs w:val="20"/>
           <w:rtl w:val="0"/>
           <w:lang w:val="en-US"/>
         </w:rPr>
@@ -11002,8 +11057,9 @@
       </w:r>
       <w:r>
         <w:rPr>
-          <w:rStyle w:val="force char 10pt"/>
-          <w:rFonts w:cs="Arial Unicode MS" w:eastAsia="Arial Unicode MS"/>
+          <w:rFonts w:cs="Arial Unicode MS" w:eastAsia="Arial Unicode MS"/>
+          <w:sz w:val="20"/>
+          <w:szCs w:val="20"/>
           <w:rtl w:val="0"/>
           <w:lang w:val="en-US"/>
         </w:rPr>
@@ -11022,8 +11078,9 @@
       </w:r>
       <w:r>
         <w:rPr>
-          <w:rStyle w:val="force char 10pt"/>
-          <w:rFonts w:cs="Arial Unicode MS" w:eastAsia="Arial Unicode MS"/>
+          <w:rFonts w:cs="Arial Unicode MS" w:eastAsia="Arial Unicode MS"/>
+          <w:sz w:val="20"/>
+          <w:szCs w:val="20"/>
           <w:rtl w:val="0"/>
           <w:lang w:val="en-US"/>
         </w:rPr>
@@ -11064,7 +11121,8 @@
       <w:pPr>
         <w:pStyle w:val="clients"/>
         <w:rPr>
-          <w:rStyle w:val="force char 10pt"/>
+          <w:sz w:val="20"/>
+          <w:szCs w:val="20"/>
         </w:rPr>
       </w:pPr>
       <w:r>
@@ -11099,8 +11157,9 @@
       </w:r>
       <w:r>
         <w:rPr>
-          <w:rStyle w:val="force char 10pt"/>
-          <w:rFonts w:cs="Arial Unicode MS" w:eastAsia="Arial Unicode MS"/>
+          <w:rFonts w:cs="Arial Unicode MS" w:eastAsia="Arial Unicode MS"/>
+          <w:sz w:val="20"/>
+          <w:szCs w:val="20"/>
           <w:rtl w:val="0"/>
           <w:lang w:val="en-US"/>
         </w:rPr>
@@ -11119,8 +11178,9 @@
       </w:r>
       <w:r>
         <w:rPr>
-          <w:rStyle w:val="force char 10pt"/>
-          <w:rFonts w:cs="Arial Unicode MS" w:eastAsia="Arial Unicode MS"/>
+          <w:rFonts w:cs="Arial Unicode MS" w:eastAsia="Arial Unicode MS"/>
+          <w:sz w:val="20"/>
+          <w:szCs w:val="20"/>
           <w:rtl w:val="0"/>
           <w:lang w:val="en-US"/>
         </w:rPr>
@@ -11158,8 +11218,9 @@
       </w:r>
       <w:r>
         <w:rPr>
-          <w:rStyle w:val="force char 10pt"/>
-          <w:rFonts w:cs="Arial Unicode MS" w:eastAsia="Arial Unicode MS"/>
+          <w:rFonts w:cs="Arial Unicode MS" w:eastAsia="Arial Unicode MS"/>
+          <w:sz w:val="20"/>
+          <w:szCs w:val="20"/>
           <w:rtl w:val="0"/>
           <w:lang w:val="en-US"/>
         </w:rPr>
@@ -11178,8 +11239,9 @@
       </w:r>
       <w:r>
         <w:rPr>
-          <w:rStyle w:val="force char 10pt"/>
-          <w:rFonts w:cs="Arial Unicode MS" w:eastAsia="Arial Unicode MS"/>
+          <w:rFonts w:cs="Arial Unicode MS" w:eastAsia="Arial Unicode MS"/>
+          <w:sz w:val="20"/>
+          <w:szCs w:val="20"/>
           <w:rtl w:val="0"/>
           <w:lang w:val="en-US"/>
         </w:rPr>
@@ -11217,8 +11279,9 @@
       </w:r>
       <w:r>
         <w:rPr>
-          <w:rStyle w:val="force char 10pt"/>
-          <w:rFonts w:cs="Arial Unicode MS" w:eastAsia="Arial Unicode MS"/>
+          <w:rFonts w:cs="Arial Unicode MS" w:eastAsia="Arial Unicode MS"/>
+          <w:sz w:val="20"/>
+          <w:szCs w:val="20"/>
           <w:rtl w:val="0"/>
           <w:lang w:val="en-US"/>
         </w:rPr>
@@ -11237,8 +11300,9 @@
       </w:r>
       <w:r>
         <w:rPr>
-          <w:rStyle w:val="force char 10pt"/>
-          <w:rFonts w:cs="Arial Unicode MS" w:eastAsia="Arial Unicode MS"/>
+          <w:rFonts w:cs="Arial Unicode MS" w:eastAsia="Arial Unicode MS"/>
+          <w:sz w:val="20"/>
+          <w:szCs w:val="20"/>
           <w:rtl w:val="0"/>
           <w:lang w:val="en-US"/>
         </w:rPr>
@@ -11276,8 +11340,9 @@
       </w:r>
       <w:r>
         <w:rPr>
-          <w:rStyle w:val="force char 10pt"/>
-          <w:rFonts w:cs="Arial Unicode MS" w:eastAsia="Arial Unicode MS"/>
+          <w:rFonts w:cs="Arial Unicode MS" w:eastAsia="Arial Unicode MS"/>
+          <w:sz w:val="20"/>
+          <w:szCs w:val="20"/>
           <w:rtl w:val="0"/>
           <w:lang w:val="en-US"/>
         </w:rPr>
@@ -11296,8 +11361,9 @@
       </w:r>
       <w:r>
         <w:rPr>
-          <w:rStyle w:val="force char 10pt"/>
-          <w:rFonts w:cs="Arial Unicode MS" w:eastAsia="Arial Unicode MS"/>
+          <w:rFonts w:cs="Arial Unicode MS" w:eastAsia="Arial Unicode MS"/>
+          <w:sz w:val="20"/>
+          <w:szCs w:val="20"/>
           <w:rtl w:val="0"/>
           <w:lang w:val="en-US"/>
         </w:rPr>
@@ -11335,8 +11401,9 @@
       </w:r>
       <w:r>
         <w:rPr>
-          <w:rStyle w:val="force char 10pt"/>
-          <w:rFonts w:cs="Arial Unicode MS" w:eastAsia="Arial Unicode MS"/>
+          <w:rFonts w:cs="Arial Unicode MS" w:eastAsia="Arial Unicode MS"/>
+          <w:sz w:val="20"/>
+          <w:szCs w:val="20"/>
           <w:rtl w:val="0"/>
           <w:lang w:val="en-US"/>
         </w:rPr>
@@ -11355,8 +11422,9 @@
       </w:r>
       <w:r>
         <w:rPr>
-          <w:rStyle w:val="force char 10pt"/>
-          <w:rFonts w:cs="Arial Unicode MS" w:eastAsia="Arial Unicode MS"/>
+          <w:rFonts w:cs="Arial Unicode MS" w:eastAsia="Arial Unicode MS"/>
+          <w:sz w:val="20"/>
+          <w:szCs w:val="20"/>
           <w:rtl w:val="0"/>
           <w:lang w:val="en-US"/>
         </w:rPr>
@@ -11394,8 +11462,9 @@
       </w:r>
       <w:r>
         <w:rPr>
-          <w:rStyle w:val="force char 10pt"/>
-          <w:rFonts w:cs="Arial Unicode MS" w:eastAsia="Arial Unicode MS"/>
+          <w:rFonts w:cs="Arial Unicode MS" w:eastAsia="Arial Unicode MS"/>
+          <w:sz w:val="20"/>
+          <w:szCs w:val="20"/>
           <w:rtl w:val="0"/>
           <w:lang w:val="en-US"/>
         </w:rPr>
@@ -11414,8 +11483,9 @@
       </w:r>
       <w:r>
         <w:rPr>
-          <w:rStyle w:val="force char 10pt"/>
-          <w:rFonts w:cs="Arial Unicode MS" w:eastAsia="Arial Unicode MS"/>
+          <w:rFonts w:cs="Arial Unicode MS" w:eastAsia="Arial Unicode MS"/>
+          <w:sz w:val="20"/>
+          <w:szCs w:val="20"/>
           <w:rtl w:val="0"/>
           <w:lang w:val="en-US"/>
         </w:rPr>
@@ -11501,8 +11571,9 @@
       </w:r>
       <w:r>
         <w:rPr>
-          <w:rStyle w:val="force char 10pt"/>
-          <w:rFonts w:cs="Arial Unicode MS" w:eastAsia="Arial Unicode MS"/>
+          <w:rFonts w:cs="Arial Unicode MS" w:eastAsia="Arial Unicode MS"/>
+          <w:sz w:val="20"/>
+          <w:szCs w:val="20"/>
           <w:rtl w:val="0"/>
           <w:lang w:val="en-US"/>
         </w:rPr>
@@ -11521,8 +11592,9 @@
       </w:r>
       <w:r>
         <w:rPr>
-          <w:rStyle w:val="force char 10pt"/>
-          <w:rFonts w:cs="Arial Unicode MS" w:eastAsia="Arial Unicode MS"/>
+          <w:rFonts w:cs="Arial Unicode MS" w:eastAsia="Arial Unicode MS"/>
+          <w:sz w:val="20"/>
+          <w:szCs w:val="20"/>
           <w:rtl w:val="0"/>
           <w:lang w:val="en-US"/>
         </w:rPr>
@@ -11560,8 +11632,9 @@
       </w:r>
       <w:r>
         <w:rPr>
-          <w:rStyle w:val="force char 10pt"/>
-          <w:rFonts w:cs="Arial Unicode MS" w:eastAsia="Arial Unicode MS"/>
+          <w:rFonts w:cs="Arial Unicode MS" w:eastAsia="Arial Unicode MS"/>
+          <w:sz w:val="20"/>
+          <w:szCs w:val="20"/>
           <w:rtl w:val="0"/>
           <w:lang w:val="en-US"/>
         </w:rPr>
@@ -11580,8 +11653,9 @@
       </w:r>
       <w:r>
         <w:rPr>
-          <w:rStyle w:val="force char 10pt"/>
-          <w:rFonts w:cs="Arial Unicode MS" w:eastAsia="Arial Unicode MS"/>
+          <w:rFonts w:cs="Arial Unicode MS" w:eastAsia="Arial Unicode MS"/>
+          <w:sz w:val="20"/>
+          <w:szCs w:val="20"/>
           <w:rtl w:val="0"/>
           <w:lang w:val="en-US"/>
         </w:rPr>
@@ -11619,8 +11693,9 @@
       </w:r>
       <w:r>
         <w:rPr>
-          <w:rStyle w:val="force char 10pt"/>
-          <w:rFonts w:cs="Arial Unicode MS" w:eastAsia="Arial Unicode MS"/>
+          <w:rFonts w:cs="Arial Unicode MS" w:eastAsia="Arial Unicode MS"/>
+          <w:sz w:val="20"/>
+          <w:szCs w:val="20"/>
           <w:rtl w:val="0"/>
           <w:lang w:val="en-US"/>
         </w:rPr>
@@ -11639,8 +11714,9 @@
       </w:r>
       <w:r>
         <w:rPr>
-          <w:rStyle w:val="force char 10pt"/>
-          <w:rFonts w:cs="Arial Unicode MS" w:eastAsia="Arial Unicode MS"/>
+          <w:rFonts w:cs="Arial Unicode MS" w:eastAsia="Arial Unicode MS"/>
+          <w:sz w:val="20"/>
+          <w:szCs w:val="20"/>
           <w:rtl w:val="0"/>
           <w:lang w:val="en-US"/>
         </w:rPr>
@@ -11678,8 +11754,9 @@
       </w:r>
       <w:r>
         <w:rPr>
-          <w:rStyle w:val="force char 10pt"/>
-          <w:rFonts w:cs="Arial Unicode MS" w:eastAsia="Arial Unicode MS"/>
+          <w:rFonts w:cs="Arial Unicode MS" w:eastAsia="Arial Unicode MS"/>
+          <w:sz w:val="20"/>
+          <w:szCs w:val="20"/>
           <w:rtl w:val="0"/>
           <w:lang w:val="en-US"/>
         </w:rPr>
@@ -11698,8 +11775,9 @@
       </w:r>
       <w:r>
         <w:rPr>
-          <w:rStyle w:val="force char 10pt"/>
-          <w:rFonts w:cs="Arial Unicode MS" w:eastAsia="Arial Unicode MS"/>
+          <w:rFonts w:cs="Arial Unicode MS" w:eastAsia="Arial Unicode MS"/>
+          <w:sz w:val="20"/>
+          <w:szCs w:val="20"/>
           <w:rtl w:val="0"/>
           <w:lang w:val="en-US"/>
         </w:rPr>
@@ -11737,8 +11815,9 @@
       </w:r>
       <w:r>
         <w:rPr>
-          <w:rStyle w:val="force char 10pt"/>
-          <w:rFonts w:cs="Arial Unicode MS" w:eastAsia="Arial Unicode MS"/>
+          <w:rFonts w:cs="Arial Unicode MS" w:eastAsia="Arial Unicode MS"/>
+          <w:sz w:val="20"/>
+          <w:szCs w:val="20"/>
           <w:rtl w:val="0"/>
           <w:lang w:val="en-US"/>
         </w:rPr>
@@ -11757,8 +11836,9 @@
       </w:r>
       <w:r>
         <w:rPr>
-          <w:rStyle w:val="force char 10pt"/>
-          <w:rFonts w:cs="Arial Unicode MS" w:eastAsia="Arial Unicode MS"/>
+          <w:rFonts w:cs="Arial Unicode MS" w:eastAsia="Arial Unicode MS"/>
+          <w:sz w:val="20"/>
+          <w:szCs w:val="20"/>
           <w:rtl w:val="0"/>
           <w:lang w:val="en-US"/>
         </w:rPr>
@@ -11796,7 +11876,8 @@
       </w:r>
       <w:r>
         <w:rPr>
-          <w:rStyle w:val="force char 10pt"/>
+          <w:sz w:val="20"/>
+          <w:szCs w:val="20"/>
         </w:rPr>
         <w:br w:type="textWrapping"/>
       </w:r>
@@ -11832,8 +11913,9 @@
       </w:r>
       <w:r>
         <w:rPr>
-          <w:rStyle w:val="force char 10pt"/>
-          <w:rFonts w:cs="Arial Unicode MS" w:eastAsia="Arial Unicode MS"/>
+          <w:rFonts w:cs="Arial Unicode MS" w:eastAsia="Arial Unicode MS"/>
+          <w:sz w:val="20"/>
+          <w:szCs w:val="20"/>
           <w:rtl w:val="0"/>
           <w:lang w:val="en-US"/>
         </w:rPr>
@@ -11852,8 +11934,9 @@
       </w:r>
       <w:r>
         <w:rPr>
-          <w:rStyle w:val="force char 10pt"/>
-          <w:rFonts w:cs="Arial Unicode MS" w:eastAsia="Arial Unicode MS"/>
+          <w:rFonts w:cs="Arial Unicode MS" w:eastAsia="Arial Unicode MS"/>
+          <w:sz w:val="20"/>
+          <w:szCs w:val="20"/>
           <w:rtl w:val="0"/>
           <w:lang w:val="en-US"/>
         </w:rPr>
@@ -11891,8 +11974,9 @@
       </w:r>
       <w:r>
         <w:rPr>
-          <w:rStyle w:val="force char 10pt"/>
-          <w:rFonts w:cs="Arial Unicode MS" w:eastAsia="Arial Unicode MS"/>
+          <w:rFonts w:cs="Arial Unicode MS" w:eastAsia="Arial Unicode MS"/>
+          <w:sz w:val="20"/>
+          <w:szCs w:val="20"/>
           <w:rtl w:val="0"/>
           <w:lang w:val="en-US"/>
         </w:rPr>
@@ -11911,8 +11995,9 @@
       </w:r>
       <w:r>
         <w:rPr>
-          <w:rStyle w:val="force char 10pt"/>
-          <w:rFonts w:cs="Arial Unicode MS" w:eastAsia="Arial Unicode MS"/>
+          <w:rFonts w:cs="Arial Unicode MS" w:eastAsia="Arial Unicode MS"/>
+          <w:sz w:val="20"/>
+          <w:szCs w:val="20"/>
           <w:rtl w:val="0"/>
           <w:lang w:val="en-US"/>
         </w:rPr>
@@ -11950,8 +12035,9 @@
       </w:r>
       <w:r>
         <w:rPr>
-          <w:rStyle w:val="force char 10pt"/>
-          <w:rFonts w:cs="Arial Unicode MS" w:eastAsia="Arial Unicode MS"/>
+          <w:rFonts w:cs="Arial Unicode MS" w:eastAsia="Arial Unicode MS"/>
+          <w:sz w:val="20"/>
+          <w:szCs w:val="20"/>
           <w:rtl w:val="0"/>
           <w:lang w:val="en-US"/>
         </w:rPr>
@@ -11970,8 +12056,9 @@
       </w:r>
       <w:r>
         <w:rPr>
-          <w:rStyle w:val="force char 10pt"/>
-          <w:rFonts w:cs="Arial Unicode MS" w:eastAsia="Arial Unicode MS"/>
+          <w:rFonts w:cs="Arial Unicode MS" w:eastAsia="Arial Unicode MS"/>
+          <w:sz w:val="20"/>
+          <w:szCs w:val="20"/>
           <w:rtl w:val="0"/>
           <w:lang w:val="en-US"/>
         </w:rPr>
@@ -12009,8 +12096,9 @@
       </w:r>
       <w:r>
         <w:rPr>
-          <w:rStyle w:val="force char 10pt"/>
-          <w:rFonts w:cs="Arial Unicode MS" w:eastAsia="Arial Unicode MS"/>
+          <w:rFonts w:cs="Arial Unicode MS" w:eastAsia="Arial Unicode MS"/>
+          <w:sz w:val="20"/>
+          <w:szCs w:val="20"/>
           <w:rtl w:val="0"/>
           <w:lang w:val="en-US"/>
         </w:rPr>
@@ -12029,8 +12117,9 @@
       </w:r>
       <w:r>
         <w:rPr>
-          <w:rStyle w:val="force char 10pt"/>
-          <w:rFonts w:cs="Arial Unicode MS" w:eastAsia="Arial Unicode MS"/>
+          <w:rFonts w:cs="Arial Unicode MS" w:eastAsia="Arial Unicode MS"/>
+          <w:sz w:val="20"/>
+          <w:szCs w:val="20"/>
           <w:rtl w:val="0"/>
           <w:lang w:val="en-US"/>
         </w:rPr>
@@ -12068,8 +12157,9 @@
       </w:r>
       <w:r>
         <w:rPr>
-          <w:rStyle w:val="force char 10pt"/>
-          <w:rFonts w:cs="Arial Unicode MS" w:eastAsia="Arial Unicode MS"/>
+          <w:rFonts w:cs="Arial Unicode MS" w:eastAsia="Arial Unicode MS"/>
+          <w:sz w:val="20"/>
+          <w:szCs w:val="20"/>
           <w:rtl w:val="0"/>
           <w:lang w:val="en-US"/>
         </w:rPr>
@@ -12088,8 +12178,9 @@
       </w:r>
       <w:r>
         <w:rPr>
-          <w:rStyle w:val="force char 10pt"/>
-          <w:rFonts w:cs="Arial Unicode MS" w:eastAsia="Arial Unicode MS"/>
+          <w:rFonts w:cs="Arial Unicode MS" w:eastAsia="Arial Unicode MS"/>
+          <w:sz w:val="20"/>
+          <w:szCs w:val="20"/>
           <w:rtl w:val="0"/>
           <w:lang w:val="en-US"/>
         </w:rPr>
@@ -12127,8 +12218,9 @@
       </w:r>
       <w:r>
         <w:rPr>
-          <w:rStyle w:val="force char 10pt"/>
-          <w:rFonts w:cs="Arial Unicode MS" w:eastAsia="Arial Unicode MS"/>
+          <w:rFonts w:cs="Arial Unicode MS" w:eastAsia="Arial Unicode MS"/>
+          <w:sz w:val="20"/>
+          <w:szCs w:val="20"/>
           <w:rtl w:val="0"/>
           <w:lang w:val="en-US"/>
         </w:rPr>
@@ -12147,8 +12239,9 @@
       </w:r>
       <w:r>
         <w:rPr>
-          <w:rStyle w:val="force char 10pt"/>
-          <w:rFonts w:cs="Arial Unicode MS" w:eastAsia="Arial Unicode MS"/>
+          <w:rFonts w:cs="Arial Unicode MS" w:eastAsia="Arial Unicode MS"/>
+          <w:sz w:val="20"/>
+          <w:szCs w:val="20"/>
           <w:rtl w:val="0"/>
           <w:lang w:val="en-US"/>
         </w:rPr>
@@ -12186,8 +12279,9 @@
       </w:r>
       <w:r>
         <w:rPr>
-          <w:rStyle w:val="force char 10pt"/>
-          <w:rFonts w:cs="Arial Unicode MS" w:eastAsia="Arial Unicode MS"/>
+          <w:rFonts w:cs="Arial Unicode MS" w:eastAsia="Arial Unicode MS"/>
+          <w:sz w:val="20"/>
+          <w:szCs w:val="20"/>
           <w:rtl w:val="0"/>
           <w:lang w:val="en-US"/>
         </w:rPr>
@@ -12206,8 +12300,9 @@
       </w:r>
       <w:r>
         <w:rPr>
-          <w:rStyle w:val="force char 10pt"/>
-          <w:rFonts w:cs="Arial Unicode MS" w:eastAsia="Arial Unicode MS"/>
+          <w:rFonts w:cs="Arial Unicode MS" w:eastAsia="Arial Unicode MS"/>
+          <w:sz w:val="20"/>
+          <w:szCs w:val="20"/>
           <w:rtl w:val="0"/>
           <w:lang w:val="en-US"/>
         </w:rPr>
@@ -12245,7 +12340,8 @@
       </w:r>
       <w:r>
         <w:rPr>
-          <w:rStyle w:val="force char 10pt"/>
+          <w:sz w:val="20"/>
+          <w:szCs w:val="20"/>
         </w:rPr>
         <w:br w:type="textWrapping"/>
       </w:r>
@@ -12281,8 +12377,9 @@
       </w:r>
       <w:r>
         <w:rPr>
-          <w:rStyle w:val="force char 10pt"/>
-          <w:rFonts w:cs="Arial Unicode MS" w:eastAsia="Arial Unicode MS"/>
+          <w:rFonts w:cs="Arial Unicode MS" w:eastAsia="Arial Unicode MS"/>
+          <w:sz w:val="20"/>
+          <w:szCs w:val="20"/>
           <w:rtl w:val="0"/>
           <w:lang w:val="en-US"/>
         </w:rPr>
@@ -12301,8 +12398,9 @@
       </w:r>
       <w:r>
         <w:rPr>
-          <w:rStyle w:val="force char 10pt"/>
-          <w:rFonts w:cs="Arial Unicode MS" w:eastAsia="Arial Unicode MS"/>
+          <w:rFonts w:cs="Arial Unicode MS" w:eastAsia="Arial Unicode MS"/>
+          <w:sz w:val="20"/>
+          <w:szCs w:val="20"/>
           <w:rtl w:val="0"/>
           <w:lang w:val="en-US"/>
         </w:rPr>
@@ -12340,8 +12438,9 @@
       </w:r>
       <w:r>
         <w:rPr>
-          <w:rStyle w:val="force char 10pt"/>
-          <w:rFonts w:cs="Arial Unicode MS" w:eastAsia="Arial Unicode MS"/>
+          <w:rFonts w:cs="Arial Unicode MS" w:eastAsia="Arial Unicode MS"/>
+          <w:sz w:val="20"/>
+          <w:szCs w:val="20"/>
           <w:rtl w:val="0"/>
           <w:lang w:val="en-US"/>
         </w:rPr>
@@ -12360,8 +12459,9 @@
       </w:r>
       <w:r>
         <w:rPr>
-          <w:rStyle w:val="force char 10pt"/>
-          <w:rFonts w:cs="Arial Unicode MS" w:eastAsia="Arial Unicode MS"/>
+          <w:rFonts w:cs="Arial Unicode MS" w:eastAsia="Arial Unicode MS"/>
+          <w:sz w:val="20"/>
+          <w:szCs w:val="20"/>
           <w:rtl w:val="0"/>
           <w:lang w:val="en-US"/>
         </w:rPr>
@@ -12399,8 +12499,9 @@
       </w:r>
       <w:r>
         <w:rPr>
-          <w:rStyle w:val="force char 10pt"/>
-          <w:rFonts w:cs="Arial Unicode MS" w:eastAsia="Arial Unicode MS"/>
+          <w:rFonts w:cs="Arial Unicode MS" w:eastAsia="Arial Unicode MS"/>
+          <w:sz w:val="20"/>
+          <w:szCs w:val="20"/>
           <w:rtl w:val="0"/>
           <w:lang w:val="en-US"/>
         </w:rPr>
@@ -12419,8 +12520,9 @@
       </w:r>
       <w:r>
         <w:rPr>
-          <w:rStyle w:val="force char 10pt"/>
-          <w:rFonts w:cs="Arial Unicode MS" w:eastAsia="Arial Unicode MS"/>
+          <w:rFonts w:cs="Arial Unicode MS" w:eastAsia="Arial Unicode MS"/>
+          <w:sz w:val="20"/>
+          <w:szCs w:val="20"/>
           <w:rtl w:val="0"/>
           <w:lang w:val="en-US"/>
         </w:rPr>
@@ -12698,7 +12800,7 @@
       <w:headerReference w:type="default" r:id="rId4"/>
       <w:footerReference w:type="default" r:id="rId5"/>
       <w:pgSz w:w="11900" w:h="16840" w:orient="portrait"/>
-      <w:pgMar w:top="360" w:right="113" w:bottom="113" w:left="680" w:header="709" w:footer="709"/>
+      <w:pgMar w:top="720" w:right="113" w:bottom="113" w:left="680" w:header="709" w:footer="709"/>
       <w:bidi w:val="0"/>
     </w:sectPr>
   </w:body>
@@ -13521,14 +13623,6 @@
       </w14:textFill>
     </w:rPr>
   </w:style>
-  <w:style w:type="character" w:styleId="job title">
-    <w:name w:val="job title"/>
-    <w:rPr>
-      <w:rFonts w:ascii="Calibri" w:cs="Calibri" w:hAnsi="Calibri" w:eastAsia="Calibri"/>
-      <w:sz w:val="24"/>
-      <w:szCs w:val="24"/>
-    </w:rPr>
-  </w:style>
   <w:style w:type="paragraph" w:styleId="dates">
     <w:name w:val="dates"/>
     <w:next w:val="dates"/>
@@ -13720,14 +13814,6 @@
         <w:numId w:val="1"/>
       </w:numPr>
     </w:pPr>
-  </w:style>
-  <w:style w:type="character" w:styleId="force char 10pt">
-    <w:name w:val="force char 10pt"/>
-    <w:rPr>
-      <w:sz w:val="20"/>
-      <w:szCs w:val="20"/>
-      <w:lang w:val="en-US"/>
-    </w:rPr>
   </w:style>
   <w:style w:type="paragraph" w:styleId="job title 2">
     <w:name w:val="job title 2"/>

</xml_diff>